<commit_message>
home.html now gets data from getSongs.php properly. | Edited my about page section. | Fixed type in Documentation/webService...docx | Edited getSongs.php | Created player.js empty file in partials.
</commit_message>
<xml_diff>
--- a/Documentation/webServiceRadioStationReport_TechTycoons.docx
+++ b/Documentation/webServiceRadioStationReport_TechTycoons.docx
@@ -195,11 +195,12 @@
       </w:r>
     </w:p>
     <w:p>
-      <w:proofErr w:type="gramStart"/>
       <w:r>
         <w:t>A</w:t>
       </w:r>
-      <w:proofErr w:type="gramEnd"/>
+      <w:r>
+        <w:t>n</w:t>
+      </w:r>
       <w:r>
         <w:t xml:space="preserve"> angular template was used, provided by StartBootStrap, a free open source website intended to allow individuals to learn AngularJS and Bootstrap. This aided in using this other technology, but there still was a </w:t>
       </w:r>
@@ -386,18 +387,22 @@
       <w:r>
         <w:t>Similar experience to how it is to develop in a workplace</w:t>
       </w:r>
-    </w:p>
-    <w:p>
-      <w:r>
-        <w:t xml:space="preserve">LAMP technologies provide a great basis on </w:t>
-      </w:r>
-      <w:proofErr w:type="spellStart"/>
-      <w:proofErr w:type="gramStart"/>
-      <w:r>
-        <w:t>a</w:t>
-      </w:r>
-      <w:proofErr w:type="spellEnd"/>
-      <w:proofErr w:type="gramEnd"/>
+      <w:r>
+        <w:t>.</w:t>
+      </w:r>
+    </w:p>
+    <w:p>
+      <w:r>
+        <w:t>Data transfer from server side to client side.</w:t>
+      </w:r>
+    </w:p>
+    <w:p>
+      <w:r>
+        <w:t>LAMP technologies provide a great basis on a</w:t>
+      </w:r>
+      <w:r>
+        <w:t>n</w:t>
+      </w:r>
       <w:r>
         <w:t xml:space="preserve"> educational and personal level for Server-Side Web Development.</w:t>
       </w:r>
@@ -426,10 +431,36 @@
         <w:rPr>
           <w:rFonts w:eastAsia="Times New Roman"/>
         </w:rPr>
-        <w:t>In order to have Dr. George use our php script, a proper LAMP server password is needed.</w:t>
+        <w:t>In order to have Dr. George use our php scri</w:t>
       </w:r>
       <w:bookmarkStart w:id="0" w:name="_GoBack"/>
       <w:bookmarkEnd w:id="0"/>
+      <w:r>
+        <w:rPr>
+          <w:rFonts w:eastAsia="Times New Roman"/>
+        </w:rPr>
+        <w:t>pt, a proper LAMP server password is needed</w:t>
+      </w:r>
+      <w:r>
+        <w:rPr>
+          <w:rFonts w:eastAsia="Times New Roman"/>
+        </w:rPr>
+        <w:t xml:space="preserve"> in </w:t>
+      </w:r>
+      <w:proofErr w:type="spellStart"/>
+      <w:r>
+        <w:rPr>
+          <w:rFonts w:eastAsia="Times New Roman"/>
+        </w:rPr>
+        <w:t>connectToDB.php</w:t>
+      </w:r>
+      <w:proofErr w:type="spellEnd"/>
+      <w:r>
+        <w:rPr>
+          <w:rFonts w:eastAsia="Times New Roman"/>
+        </w:rPr>
+        <w:t>.</w:t>
+      </w:r>
     </w:p>
     <w:sectPr>
       <w:pgSz w:w="12240" w:h="15840"/>
@@ -827,6 +858,7 @@
     <w:lsdException w:name="HTML Sample" w:semiHidden="1" w:unhideWhenUsed="1"/>
     <w:lsdException w:name="HTML Typewriter" w:semiHidden="1" w:unhideWhenUsed="1"/>
     <w:lsdException w:name="HTML Variable" w:semiHidden="1" w:unhideWhenUsed="1"/>
+    <w:lsdException w:name="Normal Table" w:semiHidden="1" w:unhideWhenUsed="1"/>
     <w:lsdException w:name="annotation subject" w:semiHidden="1" w:unhideWhenUsed="1"/>
     <w:lsdException w:name="No List" w:semiHidden="1" w:unhideWhenUsed="1"/>
     <w:lsdException w:name="Outline List 1" w:semiHidden="1" w:unhideWhenUsed="1"/>
@@ -873,8 +905,10 @@
     <w:lsdException w:name="Table Subtle 2" w:semiHidden="1" w:unhideWhenUsed="1"/>
     <w:lsdException w:name="Table Web 1" w:semiHidden="1" w:unhideWhenUsed="1"/>
     <w:lsdException w:name="Table Web 2" w:semiHidden="1" w:unhideWhenUsed="1"/>
+    <w:lsdException w:name="Table Web 3" w:semiHidden="1" w:unhideWhenUsed="1"/>
     <w:lsdException w:name="Balloon Text" w:semiHidden="1" w:unhideWhenUsed="1"/>
     <w:lsdException w:name="Table Grid" w:uiPriority="39"/>
+    <w:lsdException w:name="Table Theme" w:semiHidden="1" w:unhideWhenUsed="1"/>
     <w:lsdException w:name="Placeholder Text" w:semiHidden="1"/>
     <w:lsdException w:name="No Spacing" w:uiPriority="1" w:qFormat="1"/>
     <w:lsdException w:name="Light Shading" w:uiPriority="60"/>
@@ -1308,6 +1342,7 @@
   <w:style w:type="character" w:default="1" w:styleId="DefaultParagraphFont">
     <w:name w:val="Default Paragraph Font"/>
     <w:uiPriority w:val="1"/>
+    <w:semiHidden/>
     <w:unhideWhenUsed/>
   </w:style>
   <w:style w:type="table" w:default="1" w:styleId="TableNormal">

</xml_diff>

<commit_message>
Revised Docs, added Comments, Formatted Song Info Display
</commit_message>
<xml_diff>
--- a/Documentation/webServiceRadioStationReport_TechTycoons.docx
+++ b/Documentation/webServiceRadioStationReport_TechTycoons.docx
@@ -225,11 +225,6 @@
     </w:p>
     <w:p>
       <w:pPr>
-        <w:spacing w:line="360" w:lineRule="auto"/>
-      </w:pPr>
-    </w:p>
-    <w:p>
-      <w:pPr>
         <w:pStyle w:val="Heading2"/>
         <w:spacing w:line="360" w:lineRule="auto"/>
         <w:jc w:val="left"/>
@@ -603,7 +598,15 @@
         <w:t xml:space="preserve"> educational and personal level for Server-Side Web Development.</w:t>
       </w:r>
       <w:r>
-        <w:t xml:space="preserve"> This will definitely provide as a useful experience in our careers. Finally, this is a project that is similar to what has been seen at an enterprise level, and similar tools and technologies are used but at a much larger scale. </w:t>
+        <w:t xml:space="preserve"> This will definitely provide as a useful experience in our careers. Finally, this is a project that is similar to what has been seen at an enterprise level, a</w:t>
+      </w:r>
+      <w:r>
+        <w:t>s</w:t>
+      </w:r>
+      <w:bookmarkStart w:id="0" w:name="_GoBack"/>
+      <w:bookmarkEnd w:id="0"/>
+      <w:r>
+        <w:t xml:space="preserve"> similar tools and technologies are used but at a much larger scale. </w:t>
       </w:r>
     </w:p>
     <w:p>
@@ -629,34 +632,58 @@
     <w:p>
       <w:r>
         <w:t xml:space="preserve">W3 Schools - </w:t>
-      </w:r>
-      <w:r>
-        <w:t>https://www.w3schools.com/</w:t>
-      </w:r>
-    </w:p>
-    <w:p>
-      <w:r>
-        <w:t>CS 425 Server-Side Web Development – Dr. Binto George</w:t>
-      </w:r>
-    </w:p>
-    <w:p>
-      <w:r>
-        <w:t xml:space="preserve">Angular Templates - </w:t>
       </w:r>
       <w:hyperlink r:id="rId7" w:history="1">
         <w:r>
           <w:rPr>
             <w:rStyle w:val="Hyperlink"/>
           </w:rPr>
-          <w:t>https://colorlib.com/wp/bootstrap-angular-templates/</w:t>
+          <w:t>https://www.w3schools.com/html/</w:t>
         </w:r>
       </w:hyperlink>
+      <w:r>
+        <w:t xml:space="preserve"> </w:t>
+      </w:r>
+    </w:p>
+    <w:p>
+      <w:r>
+        <w:t xml:space="preserve">GeekforGeeks - </w:t>
+      </w:r>
+      <w:hyperlink r:id="rId8" w:history="1">
+        <w:r>
+          <w:rPr>
+            <w:rStyle w:val="Hyperlink"/>
+          </w:rPr>
+          <w:t>https://www.geeksforgeeks.org/how-to-run-javascript-from-php/?ref=lbp</w:t>
+        </w:r>
+      </w:hyperlink>
+      <w:r>
+        <w:t xml:space="preserve"> </w:t>
+      </w:r>
+    </w:p>
+    <w:p>
+      <w:r>
+        <w:t>CS 425 Server-Side Web Development – Dr. Binto George</w:t>
+      </w:r>
+    </w:p>
+    <w:p>
+      <w:r>
+        <w:t xml:space="preserve">Angular Template - </w:t>
+      </w:r>
+      <w:hyperlink r:id="rId9" w:history="1">
+        <w:r>
+          <w:rPr>
+            <w:rStyle w:val="Hyperlink"/>
+          </w:rPr>
+          <w:t>https://startbootstrap.com/template/modern-business</w:t>
+        </w:r>
+      </w:hyperlink>
     </w:p>
     <w:p>
       <w:r>
         <w:t xml:space="preserve">GitHub - </w:t>
       </w:r>
-      <w:hyperlink r:id="rId8" w:history="1">
+      <w:hyperlink r:id="rId10" w:history="1">
         <w:r>
           <w:rPr>
             <w:rStyle w:val="Hyperlink"/>
@@ -669,7 +696,7 @@
       <w:r>
         <w:t xml:space="preserve">LAMP Stack - </w:t>
       </w:r>
-      <w:hyperlink r:id="rId9" w:history="1">
+      <w:hyperlink r:id="rId11" w:history="1">
         <w:r>
           <w:rPr>
             <w:rStyle w:val="Hyperlink"/>
@@ -685,8 +712,6 @@
           <w:rFonts w:eastAsia="Times New Roman"/>
         </w:rPr>
       </w:pPr>
-      <w:bookmarkStart w:id="0" w:name="_GoBack"/>
-      <w:bookmarkEnd w:id="0"/>
       <w:r>
         <w:rPr>
           <w:rFonts w:eastAsia="Times New Roman"/>
@@ -696,6 +721,26 @@
     </w:p>
     <w:p>
       <w:pPr>
+        <w:pStyle w:val="ListParagraph"/>
+        <w:numPr>
+          <w:ilvl w:val="0"/>
+          <w:numId w:val="3"/>
+        </w:numPr>
+      </w:pPr>
+      <w:r>
+        <w:t>MySQL</w:t>
+      </w:r>
+      <w:r>
+        <w:t xml:space="preserve"> must be sourced into a database.</w:t>
+      </w:r>
+    </w:p>
+    <w:p>
+      <w:pPr>
+        <w:pStyle w:val="ListParagraph"/>
+        <w:numPr>
+          <w:ilvl w:val="0"/>
+          <w:numId w:val="3"/>
+        </w:numPr>
         <w:spacing w:line="360" w:lineRule="auto"/>
         <w:rPr>
           <w:rFonts w:eastAsia="Times New Roman"/>
@@ -705,12 +750,18 @@
         <w:rPr>
           <w:rFonts w:eastAsia="Times New Roman"/>
         </w:rPr>
-        <w:t>In order to have Dr. George use our php script, a proper LAMP server password is needed in connectToDB.php.</w:t>
+        <w:t>In order to have Dr. George use our php script, a proper LAMP server password is needed in connectToDB.php</w:t>
+      </w:r>
+      <w:r>
+        <w:rPr>
+          <w:rFonts w:eastAsia="Times New Roman"/>
+        </w:rPr>
+        <w:t xml:space="preserve"> based upon where the MySQL databased was created.</w:t>
       </w:r>
     </w:p>
     <w:p/>
     <w:sectPr>
-      <w:footerReference w:type="default" r:id="rId10"/>
+      <w:footerReference w:type="default" r:id="rId12"/>
       <w:pgSz w:w="12240" w:h="15840"/>
       <w:pgMar w:top="1440" w:right="1440" w:bottom="1440" w:left="1440" w:header="720" w:footer="720" w:gutter="0"/>
       <w:cols w:space="720"/>
@@ -939,6 +990,118 @@
     </w:lvl>
   </w:abstractNum>
   <w:abstractNum w:abstractNumId="1" w15:restartNumberingAfterBreak="0">
+    <w:nsid w:val="351B7C33"/>
+    <w:multiLevelType w:val="hybridMultilevel"/>
+    <w:tmpl w:val="FAAC35B0"/>
+    <w:lvl w:ilvl="0" w:tplc="12ACBEBE">
+      <w:numFmt w:val="bullet"/>
+      <w:lvlText w:val="-"/>
+      <w:lvlJc w:val="left"/>
+      <w:pPr>
+        <w:ind w:left="720" w:hanging="360"/>
+      </w:pPr>
+      <w:rPr>
+        <w:rFonts w:ascii="Gill Sans MT" w:eastAsiaTheme="minorEastAsia" w:hAnsi="Gill Sans MT" w:cstheme="minorBidi" w:hint="default"/>
+      </w:rPr>
+    </w:lvl>
+    <w:lvl w:ilvl="1" w:tplc="04090003" w:tentative="1">
+      <w:start w:val="1"/>
+      <w:numFmt w:val="bullet"/>
+      <w:lvlText w:val="o"/>
+      <w:lvlJc w:val="left"/>
+      <w:pPr>
+        <w:ind w:left="1440" w:hanging="360"/>
+      </w:pPr>
+      <w:rPr>
+        <w:rFonts w:ascii="Courier New" w:hAnsi="Courier New" w:cs="Courier New" w:hint="default"/>
+      </w:rPr>
+    </w:lvl>
+    <w:lvl w:ilvl="2" w:tplc="04090005" w:tentative="1">
+      <w:start w:val="1"/>
+      <w:numFmt w:val="bullet"/>
+      <w:lvlText w:val=""/>
+      <w:lvlJc w:val="left"/>
+      <w:pPr>
+        <w:ind w:left="2160" w:hanging="360"/>
+      </w:pPr>
+      <w:rPr>
+        <w:rFonts w:ascii="Wingdings" w:hAnsi="Wingdings" w:hint="default"/>
+      </w:rPr>
+    </w:lvl>
+    <w:lvl w:ilvl="3" w:tplc="04090001" w:tentative="1">
+      <w:start w:val="1"/>
+      <w:numFmt w:val="bullet"/>
+      <w:lvlText w:val=""/>
+      <w:lvlJc w:val="left"/>
+      <w:pPr>
+        <w:ind w:left="2880" w:hanging="360"/>
+      </w:pPr>
+      <w:rPr>
+        <w:rFonts w:ascii="Symbol" w:hAnsi="Symbol" w:hint="default"/>
+      </w:rPr>
+    </w:lvl>
+    <w:lvl w:ilvl="4" w:tplc="04090003" w:tentative="1">
+      <w:start w:val="1"/>
+      <w:numFmt w:val="bullet"/>
+      <w:lvlText w:val="o"/>
+      <w:lvlJc w:val="left"/>
+      <w:pPr>
+        <w:ind w:left="3600" w:hanging="360"/>
+      </w:pPr>
+      <w:rPr>
+        <w:rFonts w:ascii="Courier New" w:hAnsi="Courier New" w:cs="Courier New" w:hint="default"/>
+      </w:rPr>
+    </w:lvl>
+    <w:lvl w:ilvl="5" w:tplc="04090005" w:tentative="1">
+      <w:start w:val="1"/>
+      <w:numFmt w:val="bullet"/>
+      <w:lvlText w:val=""/>
+      <w:lvlJc w:val="left"/>
+      <w:pPr>
+        <w:ind w:left="4320" w:hanging="360"/>
+      </w:pPr>
+      <w:rPr>
+        <w:rFonts w:ascii="Wingdings" w:hAnsi="Wingdings" w:hint="default"/>
+      </w:rPr>
+    </w:lvl>
+    <w:lvl w:ilvl="6" w:tplc="04090001" w:tentative="1">
+      <w:start w:val="1"/>
+      <w:numFmt w:val="bullet"/>
+      <w:lvlText w:val=""/>
+      <w:lvlJc w:val="left"/>
+      <w:pPr>
+        <w:ind w:left="5040" w:hanging="360"/>
+      </w:pPr>
+      <w:rPr>
+        <w:rFonts w:ascii="Symbol" w:hAnsi="Symbol" w:hint="default"/>
+      </w:rPr>
+    </w:lvl>
+    <w:lvl w:ilvl="7" w:tplc="04090003" w:tentative="1">
+      <w:start w:val="1"/>
+      <w:numFmt w:val="bullet"/>
+      <w:lvlText w:val="o"/>
+      <w:lvlJc w:val="left"/>
+      <w:pPr>
+        <w:ind w:left="5760" w:hanging="360"/>
+      </w:pPr>
+      <w:rPr>
+        <w:rFonts w:ascii="Courier New" w:hAnsi="Courier New" w:cs="Courier New" w:hint="default"/>
+      </w:rPr>
+    </w:lvl>
+    <w:lvl w:ilvl="8" w:tplc="04090005" w:tentative="1">
+      <w:start w:val="1"/>
+      <w:numFmt w:val="bullet"/>
+      <w:lvlText w:val=""/>
+      <w:lvlJc w:val="left"/>
+      <w:pPr>
+        <w:ind w:left="6480" w:hanging="360"/>
+      </w:pPr>
+      <w:rPr>
+        <w:rFonts w:ascii="Wingdings" w:hAnsi="Wingdings" w:hint="default"/>
+      </w:rPr>
+    </w:lvl>
+  </w:abstractNum>
+  <w:abstractNum w:abstractNumId="2" w15:restartNumberingAfterBreak="0">
     <w:nsid w:val="4822109A"/>
     <w:multiLevelType w:val="hybridMultilevel"/>
     <w:tmpl w:val="354AB74E"/>
@@ -1078,10 +1241,13 @@
     </w:lvl>
   </w:abstractNum>
   <w:num w:numId="1">
-    <w:abstractNumId w:val="1"/>
+    <w:abstractNumId w:val="2"/>
   </w:num>
   <w:num w:numId="2">
     <w:abstractNumId w:val="0"/>
+  </w:num>
+  <w:num w:numId="3">
+    <w:abstractNumId w:val="1"/>
   </w:num>
 </w:numbering>
 </file>

</xml_diff>